<commit_message>
Unidad 2: Actualización de informes y url de inicio
</commit_message>
<xml_diff>
--- a/Informes/word/U1_Act_TallerWeb_Laravel.docx
+++ b/Informes/word/U1_Act_TallerWeb_Laravel.docx
@@ -1281,7 +1281,27 @@
           <w:szCs w:val="24"/>
           <w:lang w:val="es-ES"/>
         </w:rPr>
-        <w:t>La vista productos, nos entrega en un acercamiento a los productos, con un formulario sencillo,  que una vez respondido nos llevará a la vista de agradecimiento.</w:t>
+        <w:t xml:space="preserve">La vista productos, nos entrega en un acercamiento a los productos, con un formulario </w:t>
+      </w:r>
+      <w:proofErr w:type="gramStart"/>
+      <w:r>
+        <w:rPr>
+          <w:rFonts w:ascii="Arial" w:eastAsia="Calibri" w:hAnsi="Arial" w:cs="Arial"/>
+          <w:sz w:val="24"/>
+          <w:szCs w:val="24"/>
+          <w:lang w:val="es-ES"/>
+        </w:rPr>
+        <w:t>sencillo,  que</w:t>
+      </w:r>
+      <w:proofErr w:type="gramEnd"/>
+      <w:r>
+        <w:rPr>
+          <w:rFonts w:ascii="Arial" w:eastAsia="Calibri" w:hAnsi="Arial" w:cs="Arial"/>
+          <w:sz w:val="24"/>
+          <w:szCs w:val="24"/>
+          <w:lang w:val="es-ES"/>
+        </w:rPr>
+        <w:t xml:space="preserve"> una vez respondido nos llevará a la vista de agradecimiento.</w:t>
       </w:r>
     </w:p>
     <w:p>

</xml_diff>